<commit_message>
Finish Wk 6 Lectures and atemp quiz for 1st 3 times, still only 80% in Coursera Stanford ML
</commit_message>
<xml_diff>
--- a/MachineLearning/Coursera/StanfordMachineLearning/Week6_AdviceForApplyingML/Week_6_5_UsingLargeDatasets.docx
+++ b/MachineLearning/Coursera/StanfordMachineLearning/Week6_AdviceForApplyingML/Week_6_5_UsingLargeDatasets.docx
@@ -1,6 +1,6 @@
 
 <file path=word/document.xml><?xml version="1.0" encoding="utf-8"?>
-<w:document xmlns:wpc="http://schemas.microsoft.com/office/word/2010/wordprocessingCanvas" xmlns:mc="http://schemas.openxmlformats.org/markup-compatibility/2006" xmlns:o="urn:schemas-microsoft-com:office:office" xmlns:r="http://schemas.openxmlformats.org/officeDocument/2006/relationships" xmlns:m="http://schemas.openxmlformats.org/officeDocument/2006/math" xmlns:v="urn:schemas-microsoft-com:vml" xmlns:wp14="http://schemas.microsoft.com/office/word/2010/wordprocessingDrawing" xmlns:wp="http://schemas.openxmlformats.org/drawingml/2006/wordprocessingDrawing" xmlns:w10="urn:schemas-microsoft-com:office:word" xmlns:w="http://schemas.openxmlformats.org/wordprocessingml/2006/main" xmlns:w14="http://schemas.microsoft.com/office/word/2010/wordml" xmlns:w15="http://schemas.microsoft.com/office/word/2012/wordml" xmlns:wpg="http://schemas.microsoft.com/office/word/2010/wordprocessingGroup" xmlns:wpi="http://schemas.microsoft.com/office/word/2010/wordprocessingInk" xmlns:wne="http://schemas.microsoft.com/office/word/2006/wordml" xmlns:wps="http://schemas.microsoft.com/office/word/2010/wordprocessingShape" mc:Ignorable="w14 w15 wp14">
+<w:document xmlns:wpc="http://schemas.microsoft.com/office/word/2010/wordprocessingCanvas" xmlns:cx="http://schemas.microsoft.com/office/drawing/2014/chartex" xmlns:cx1="http://schemas.microsoft.com/office/drawing/2015/9/8/chartex" xmlns:cx2="http://schemas.microsoft.com/office/drawing/2015/10/21/chartex" xmlns:cx3="http://schemas.microsoft.com/office/drawing/2016/5/9/chartex" xmlns:cx4="http://schemas.microsoft.com/office/drawing/2016/5/10/chartex" xmlns:cx5="http://schemas.microsoft.com/office/drawing/2016/5/11/chartex" xmlns:cx6="http://schemas.microsoft.com/office/drawing/2016/5/12/chartex" xmlns:cx7="http://schemas.microsoft.com/office/drawing/2016/5/13/chartex" xmlns:cx8="http://schemas.microsoft.com/office/drawing/2016/5/14/chartex" xmlns:mc="http://schemas.openxmlformats.org/markup-compatibility/2006" xmlns:aink="http://schemas.microsoft.com/office/drawing/2016/ink" xmlns:am3d="http://schemas.microsoft.com/office/drawing/2017/model3d" xmlns:o="urn:schemas-microsoft-com:office:office" xmlns:r="http://schemas.openxmlformats.org/officeDocument/2006/relationships" xmlns:m="http://schemas.openxmlformats.org/officeDocument/2006/math" xmlns:v="urn:schemas-microsoft-com:vml" xmlns:wp14="http://schemas.microsoft.com/office/word/2010/wordprocessingDrawing" xmlns:wp="http://schemas.openxmlformats.org/drawingml/2006/wordprocessingDrawing" xmlns:w10="urn:schemas-microsoft-com:office:word" xmlns:w="http://schemas.openxmlformats.org/wordprocessingml/2006/main" xmlns:w14="http://schemas.microsoft.com/office/word/2010/wordml" xmlns:w15="http://schemas.microsoft.com/office/word/2012/wordml" xmlns:w16cid="http://schemas.microsoft.com/office/word/2016/wordml/cid" xmlns:w16se="http://schemas.microsoft.com/office/word/2015/wordml/symex" xmlns:wpg="http://schemas.microsoft.com/office/word/2010/wordprocessingGroup" xmlns:wpi="http://schemas.microsoft.com/office/word/2010/wordprocessingInk" xmlns:wne="http://schemas.microsoft.com/office/word/2006/wordml" xmlns:wps="http://schemas.microsoft.com/office/word/2010/wordprocessingShape" mc:Ignorable="w14 w15 w16se w16cid wp14">
   <w:body>
     <w:p>
       <w:pPr>
@@ -16,7 +16,6 @@
           <w:u w:val="single"/>
         </w:rPr>
       </w:pPr>
-      <w:bookmarkStart w:id="0" w:name="_GoBack"/>
       <w:r>
         <w:rPr>
           <w:b/>
@@ -26,7 +25,6 @@
         <w:t>Using Large Datasets</w:t>
       </w:r>
     </w:p>
-    <w:bookmarkEnd w:id="0"/>
     <w:p>
       <w:pPr>
         <w:pStyle w:val="ListBullet"/>
@@ -68,6 +66,1674 @@
           <w:u w:val="single"/>
         </w:rPr>
         <w:t>DATA FOR MACHINE LEARNING</w:t>
+      </w:r>
+    </w:p>
+    <w:p>
+      <w:pPr>
+        <w:pStyle w:val="ListBullet"/>
+        <w:numPr>
+          <w:ilvl w:val="0"/>
+          <w:numId w:val="0"/>
+        </w:numPr>
+        <w:jc w:val="center"/>
+        <w:rPr>
+          <w:b/>
+          <w:u w:val="single"/>
+        </w:rPr>
+      </w:pPr>
+    </w:p>
+    <w:p>
+      <w:pPr>
+        <w:pStyle w:val="ListBullet"/>
+      </w:pPr>
+      <w:r>
+        <w:t>Under certain conditions</w:t>
+      </w:r>
+      <w:r>
+        <w:t xml:space="preserve">, getting a lot of data </w:t>
+      </w:r>
+      <w:r>
+        <w:t xml:space="preserve">+ </w:t>
+      </w:r>
+      <w:r>
+        <w:t>training on a cert</w:t>
+      </w:r>
+      <w:r>
+        <w:t xml:space="preserve">ain type of learning algorithm </w:t>
+      </w:r>
+      <w:r>
+        <w:t xml:space="preserve">can be a very effective way to get a learning algorithm </w:t>
+      </w:r>
+      <w:r>
+        <w:t xml:space="preserve">have </w:t>
+      </w:r>
+      <w:r>
+        <w:t xml:space="preserve">very good performance. </w:t>
+      </w:r>
+    </w:p>
+    <w:p>
+      <w:pPr>
+        <w:pStyle w:val="ListBullet"/>
+      </w:pPr>
+      <w:r>
+        <w:t>This arises often enough that if</w:t>
+      </w:r>
+      <w:r>
+        <w:t xml:space="preserve"> those conditions hold true for your problem </w:t>
+      </w:r>
+      <w:r>
+        <w:t xml:space="preserve">+ </w:t>
+      </w:r>
+      <w:r>
+        <w:t xml:space="preserve">if you're able to get a lot of data, this could be a very good way to get a very high performance learning algorithm. </w:t>
+      </w:r>
+    </w:p>
+    <w:p>
+      <w:pPr>
+        <w:pStyle w:val="ListBullet"/>
+      </w:pPr>
+      <w:r>
+        <w:t xml:space="preserve">Years </w:t>
+      </w:r>
+      <w:r>
+        <w:t xml:space="preserve">ago, </w:t>
+      </w:r>
+      <w:r>
+        <w:t xml:space="preserve">2 researchers, </w:t>
+      </w:r>
+      <w:r>
+        <w:t xml:space="preserve">Michelle Banko </w:t>
+      </w:r>
+      <w:r>
+        <w:t>+</w:t>
+      </w:r>
+      <w:r>
+        <w:t xml:space="preserve"> Eric Bro</w:t>
+      </w:r>
+      <w:r>
+        <w:t xml:space="preserve">ule, </w:t>
+      </w:r>
+      <w:r>
+        <w:t xml:space="preserve">ran the following fascinating study. </w:t>
+      </w:r>
+    </w:p>
+    <w:p>
+      <w:pPr>
+        <w:pStyle w:val="ListBullet"/>
+        <w:tabs>
+          <w:tab w:val="clear" w:pos="360"/>
+          <w:tab w:val="num" w:pos="720"/>
+        </w:tabs>
+        <w:ind w:left="720"/>
+      </w:pPr>
+      <w:r>
+        <w:t xml:space="preserve">They were interested in studying the effect of using different learning algorithms </w:t>
+      </w:r>
+      <w:r>
+        <w:t xml:space="preserve">vs. </w:t>
+      </w:r>
+      <w:r>
+        <w:t xml:space="preserve">trying them out on different training set, </w:t>
+      </w:r>
+    </w:p>
+    <w:p>
+      <w:pPr>
+        <w:pStyle w:val="ListBullet"/>
+        <w:tabs>
+          <w:tab w:val="clear" w:pos="360"/>
+          <w:tab w:val="num" w:pos="720"/>
+        </w:tabs>
+        <w:ind w:left="720"/>
+      </w:pPr>
+      <w:r>
+        <w:t xml:space="preserve">They </w:t>
+      </w:r>
+      <w:r>
+        <w:t>were considering the problem of classifying between confusable</w:t>
+      </w:r>
+      <w:r>
+        <w:t xml:space="preserve"> words</w:t>
+      </w:r>
+    </w:p>
+    <w:p>
+      <w:pPr>
+        <w:pStyle w:val="ListBullet"/>
+        <w:tabs>
+          <w:tab w:val="clear" w:pos="360"/>
+          <w:tab w:val="num" w:pos="1080"/>
+        </w:tabs>
+        <w:ind w:left="1080"/>
+      </w:pPr>
+      <w:r>
+        <w:t>“For breakfast I ate”</w:t>
+      </w:r>
+      <w:r>
+        <w:t xml:space="preserve"> </w:t>
+      </w:r>
+      <w:r>
+        <w:sym w:font="Wingdings" w:char="F0E0"/>
+      </w:r>
+      <w:r>
+        <w:t xml:space="preserve"> </w:t>
+      </w:r>
+      <w:r>
+        <w:t xml:space="preserve">to, two or too? </w:t>
+      </w:r>
+    </w:p>
+    <w:p>
+      <w:pPr>
+        <w:pStyle w:val="ListBullet"/>
+        <w:numPr>
+          <w:ilvl w:val="0"/>
+          <w:numId w:val="0"/>
+        </w:numPr>
+        <w:ind w:left="1800" w:firstLine="360"/>
+      </w:pPr>
+      <w:r>
+        <w:rPr>
+          <w:noProof/>
+        </w:rPr>
+        <w:drawing>
+          <wp:inline distT="0" distB="0" distL="0" distR="0" wp14:anchorId="53DE1380" wp14:editId="7F78ED65">
+            <wp:extent cx="3106016" cy="413698"/>
+            <wp:effectExtent l="0" t="0" r="0" b="5715"/>
+            <wp:docPr id="1" name="Picture 1"/>
+            <wp:cNvGraphicFramePr>
+              <a:graphicFrameLocks xmlns:a="http://schemas.openxmlformats.org/drawingml/2006/main" noChangeAspect="1"/>
+            </wp:cNvGraphicFramePr>
+            <a:graphic xmlns:a="http://schemas.openxmlformats.org/drawingml/2006/main">
+              <a:graphicData uri="http://schemas.openxmlformats.org/drawingml/2006/picture">
+                <pic:pic xmlns:pic="http://schemas.openxmlformats.org/drawingml/2006/picture">
+                  <pic:nvPicPr>
+                    <pic:cNvPr id="1" name=""/>
+                    <pic:cNvPicPr/>
+                  </pic:nvPicPr>
+                  <pic:blipFill>
+                    <a:blip r:embed="rId7"/>
+                    <a:stretch>
+                      <a:fillRect/>
+                    </a:stretch>
+                  </pic:blipFill>
+                  <pic:spPr>
+                    <a:xfrm>
+                      <a:off x="0" y="0"/>
+                      <a:ext cx="3160565" cy="420963"/>
+                    </a:xfrm>
+                    <a:prstGeom prst="rect">
+                      <a:avLst/>
+                    </a:prstGeom>
+                  </pic:spPr>
+                </pic:pic>
+              </a:graphicData>
+            </a:graphic>
+          </wp:inline>
+        </w:drawing>
+      </w:r>
+    </w:p>
+    <w:p>
+      <w:pPr>
+        <w:pStyle w:val="ListBullet"/>
+        <w:tabs>
+          <w:tab w:val="clear" w:pos="360"/>
+          <w:tab w:val="num" w:pos="720"/>
+        </w:tabs>
+        <w:ind w:left="720"/>
+      </w:pPr>
+      <w:r>
+        <w:t>They</w:t>
+      </w:r>
+      <w:r>
+        <w:t xml:space="preserve"> took supervised </w:t>
+      </w:r>
+      <w:r>
+        <w:t xml:space="preserve">ML </w:t>
+      </w:r>
+      <w:r>
+        <w:t xml:space="preserve">problems </w:t>
+      </w:r>
+      <w:r>
+        <w:t>like these + tried</w:t>
+      </w:r>
+      <w:r>
+        <w:t xml:space="preserve"> to categorize what is the appropriate word to go into a certain position in an English sentence. </w:t>
+      </w:r>
+    </w:p>
+    <w:p>
+      <w:pPr>
+        <w:pStyle w:val="ListBullet"/>
+        <w:tabs>
+          <w:tab w:val="clear" w:pos="360"/>
+          <w:tab w:val="num" w:pos="720"/>
+        </w:tabs>
+        <w:ind w:left="720"/>
+      </w:pPr>
+      <w:r>
+        <w:t xml:space="preserve">They </w:t>
+      </w:r>
+      <w:r>
+        <w:t xml:space="preserve">used </w:t>
+      </w:r>
+      <w:r>
+        <w:t xml:space="preserve">a few different learning algorithms considered state of the art </w:t>
+      </w:r>
+      <w:r>
+        <w:t>at the time,</w:t>
+      </w:r>
+      <w:r>
+        <w:t xml:space="preserve"> </w:t>
+      </w:r>
+      <w:r>
+        <w:t xml:space="preserve">a </w:t>
+      </w:r>
+      <w:r>
+        <w:t>variance</w:t>
+      </w:r>
+      <w:r>
+        <w:t xml:space="preserve"> </w:t>
+      </w:r>
+      <w:r>
+        <w:t xml:space="preserve">on logistic regression called </w:t>
+      </w:r>
+      <w:r>
+        <w:rPr>
+          <w:b/>
+        </w:rPr>
+        <w:t>Perceptron</w:t>
+      </w:r>
+      <w:r>
+        <w:rPr>
+          <w:b/>
+        </w:rPr>
+        <w:t xml:space="preserve">, </w:t>
+      </w:r>
+      <w:r>
+        <w:t>a</w:t>
+      </w:r>
+      <w:r>
+        <w:rPr>
+          <w:b/>
+        </w:rPr>
+        <w:t xml:space="preserve"> </w:t>
+      </w:r>
+      <w:r>
+        <w:rPr>
+          <w:b/>
+        </w:rPr>
+        <w:t xml:space="preserve">Winnow </w:t>
+      </w:r>
+      <w:r>
+        <w:t xml:space="preserve">(similar to logistic regression in some ways), a </w:t>
+      </w:r>
+      <w:r>
+        <w:rPr>
+          <w:b/>
+        </w:rPr>
+        <w:t>memory-</w:t>
+      </w:r>
+      <w:r>
+        <w:rPr>
+          <w:b/>
+        </w:rPr>
+        <w:t>based learning algorithm</w:t>
+      </w:r>
+      <w:r>
+        <w:t xml:space="preserve">, + </w:t>
+      </w:r>
+      <w:r>
+        <w:t xml:space="preserve">a </w:t>
+      </w:r>
+      <w:r>
+        <w:rPr>
+          <w:b/>
+        </w:rPr>
+        <w:t xml:space="preserve">Naïve Bayes </w:t>
+      </w:r>
+      <w:r>
+        <w:rPr>
+          <w:b/>
+        </w:rPr>
+        <w:t>algorithm</w:t>
+      </w:r>
+      <w:r>
+        <w:t xml:space="preserve">, </w:t>
+      </w:r>
+    </w:p>
+    <w:p>
+      <w:pPr>
+        <w:pStyle w:val="ListBullet"/>
+        <w:tabs>
+          <w:tab w:val="clear" w:pos="360"/>
+          <w:tab w:val="num" w:pos="720"/>
+        </w:tabs>
+        <w:ind w:left="720"/>
+      </w:pPr>
+      <w:r>
+        <w:t xml:space="preserve">So </w:t>
+      </w:r>
+      <w:r>
+        <w:t xml:space="preserve">w/ </w:t>
+      </w:r>
+      <w:r>
+        <w:t>4</w:t>
+      </w:r>
+      <w:r>
+        <w:t xml:space="preserve"> different classification al</w:t>
+      </w:r>
+      <w:r>
+        <w:t xml:space="preserve">gorithms, </w:t>
+      </w:r>
+      <w:r>
+        <w:t xml:space="preserve">they varied the training set size </w:t>
+      </w:r>
+      <w:r>
+        <w:t xml:space="preserve">+ </w:t>
+      </w:r>
+      <w:r>
+        <w:t xml:space="preserve">tried out these algorithms on </w:t>
+      </w:r>
+      <w:r>
+        <w:t xml:space="preserve">a </w:t>
+      </w:r>
+      <w:r>
+        <w:t xml:space="preserve">range of training set sizes </w:t>
+      </w:r>
+    </w:p>
+    <w:p>
+      <w:pPr>
+        <w:pStyle w:val="ListBullet"/>
+        <w:numPr>
+          <w:ilvl w:val="0"/>
+          <w:numId w:val="0"/>
+        </w:numPr>
+        <w:ind w:left="1440" w:firstLine="720"/>
+      </w:pPr>
+      <w:r>
+        <w:rPr>
+          <w:noProof/>
+        </w:rPr>
+        <w:drawing>
+          <wp:inline distT="0" distB="0" distL="0" distR="0" wp14:anchorId="715E3F43" wp14:editId="55EF45BA">
+            <wp:extent cx="3460004" cy="2885555"/>
+            <wp:effectExtent l="0" t="0" r="7620" b="0"/>
+            <wp:docPr id="2" name="Picture 2"/>
+            <wp:cNvGraphicFramePr>
+              <a:graphicFrameLocks xmlns:a="http://schemas.openxmlformats.org/drawingml/2006/main" noChangeAspect="1"/>
+            </wp:cNvGraphicFramePr>
+            <a:graphic xmlns:a="http://schemas.openxmlformats.org/drawingml/2006/main">
+              <a:graphicData uri="http://schemas.openxmlformats.org/drawingml/2006/picture">
+                <pic:pic xmlns:pic="http://schemas.openxmlformats.org/drawingml/2006/picture">
+                  <pic:nvPicPr>
+                    <pic:cNvPr id="1" name=""/>
+                    <pic:cNvPicPr/>
+                  </pic:nvPicPr>
+                  <pic:blipFill>
+                    <a:blip r:embed="rId8"/>
+                    <a:stretch>
+                      <a:fillRect/>
+                    </a:stretch>
+                  </pic:blipFill>
+                  <pic:spPr>
+                    <a:xfrm>
+                      <a:off x="0" y="0"/>
+                      <a:ext cx="3468406" cy="2892562"/>
+                    </a:xfrm>
+                    <a:prstGeom prst="rect">
+                      <a:avLst/>
+                    </a:prstGeom>
+                  </pic:spPr>
+                </pic:pic>
+              </a:graphicData>
+            </a:graphic>
+          </wp:inline>
+        </w:drawing>
+      </w:r>
+      <w:r>
+        <w:t>T</w:t>
+      </w:r>
+    </w:p>
+    <w:p>
+      <w:pPr>
+        <w:pStyle w:val="ListBullet"/>
+        <w:tabs>
+          <w:tab w:val="clear" w:pos="360"/>
+          <w:tab w:val="num" w:pos="720"/>
+        </w:tabs>
+        <w:ind w:left="720"/>
+      </w:pPr>
+      <w:r>
+        <w:t>T</w:t>
+      </w:r>
+      <w:r>
+        <w:t xml:space="preserve">he </w:t>
+      </w:r>
+      <w:r>
+        <w:t xml:space="preserve">results </w:t>
+      </w:r>
+      <w:r>
+        <w:t>trends are very clea</w:t>
+      </w:r>
+      <w:r>
+        <w:t xml:space="preserve">r: These algorithms </w:t>
+      </w:r>
+      <w:r>
+        <w:t xml:space="preserve">give remarkably similar performance. </w:t>
+      </w:r>
+    </w:p>
+    <w:p>
+      <w:pPr>
+        <w:pStyle w:val="ListBullet"/>
+        <w:tabs>
+          <w:tab w:val="clear" w:pos="360"/>
+          <w:tab w:val="num" w:pos="720"/>
+        </w:tabs>
+        <w:ind w:left="720"/>
+      </w:pPr>
+      <w:r>
+        <w:t xml:space="preserve">Also, </w:t>
+      </w:r>
+      <w:r>
+        <w:t>as the training set size increases</w:t>
+      </w:r>
+      <w:r>
+        <w:t xml:space="preserve"> (</w:t>
+      </w:r>
+      <w:r>
+        <w:t xml:space="preserve">in </w:t>
+      </w:r>
+      <w:r>
+        <w:t xml:space="preserve">millions), </w:t>
+      </w:r>
+      <w:r>
+        <w:t xml:space="preserve">performance of the algorithms all pretty much monotonically increase </w:t>
+      </w:r>
+    </w:p>
+    <w:p>
+      <w:pPr>
+        <w:pStyle w:val="ListBullet"/>
+        <w:tabs>
+          <w:tab w:val="clear" w:pos="360"/>
+          <w:tab w:val="num" w:pos="720"/>
+        </w:tabs>
+        <w:ind w:left="720"/>
+      </w:pPr>
+      <w:r>
+        <w:t xml:space="preserve">In fact, </w:t>
+      </w:r>
+      <w:r>
+        <w:t xml:space="preserve">if you pick any algorithm </w:t>
+      </w:r>
+      <w:r>
+        <w:t xml:space="preserve">that be an </w:t>
+      </w:r>
+      <w:r>
+        <w:t>"</w:t>
+      </w:r>
+      <w:r>
+        <w:rPr>
+          <w:b/>
+        </w:rPr>
+        <w:t>inferior algorithm</w:t>
+      </w:r>
+      <w:r>
+        <w:t xml:space="preserve">" but if you </w:t>
+      </w:r>
+      <w:r>
+        <w:t>it</w:t>
+      </w:r>
+      <w:r>
+        <w:t xml:space="preserve"> more data, then from these examples, it looks like it will most likely beat even a "</w:t>
+      </w:r>
+      <w:r>
+        <w:rPr>
+          <w:b/>
+        </w:rPr>
+        <w:t>superior algorithm</w:t>
+      </w:r>
+      <w:r>
+        <w:t xml:space="preserve">". </w:t>
+      </w:r>
+    </w:p>
+    <w:p>
+      <w:pPr>
+        <w:pStyle w:val="ListBullet"/>
+      </w:pPr>
+      <w:r>
+        <w:lastRenderedPageBreak/>
+        <w:t xml:space="preserve">This </w:t>
+      </w:r>
+      <w:r>
+        <w:t xml:space="preserve">original study </w:t>
+      </w:r>
+      <w:r>
+        <w:t xml:space="preserve">was </w:t>
+      </w:r>
+      <w:r>
+        <w:t xml:space="preserve">very influential, </w:t>
+      </w:r>
+      <w:r>
+        <w:t xml:space="preserve">+ since it was conducted, there've </w:t>
+      </w:r>
+      <w:r>
+        <w:t xml:space="preserve">been a range of many different studies showing similar results </w:t>
+      </w:r>
+    </w:p>
+    <w:p>
+      <w:pPr>
+        <w:pStyle w:val="ListBullet"/>
+      </w:pPr>
+      <w:r>
+        <w:t xml:space="preserve">Many </w:t>
+      </w:r>
+      <w:r>
+        <w:t xml:space="preserve">different learning algorithms can sometimes, depending on details, can give pretty similar ranges of performance, but what can </w:t>
+      </w:r>
+      <w:r>
+        <w:rPr>
+          <w:i/>
+        </w:rPr>
+        <w:t>really drive</w:t>
+      </w:r>
+      <w:r>
+        <w:t xml:space="preserve"> performance is </w:t>
+      </w:r>
+      <w:r>
+        <w:t xml:space="preserve">giving an </w:t>
+      </w:r>
+      <w:r>
+        <w:t>al</w:t>
+      </w:r>
+      <w:r>
+        <w:t>gorithm a ton of training data</w:t>
+      </w:r>
+    </w:p>
+    <w:p>
+      <w:pPr>
+        <w:pStyle w:val="ListBullet"/>
+      </w:pPr>
+      <w:r>
+        <w:t>R</w:t>
+      </w:r>
+      <w:r>
+        <w:t xml:space="preserve">esults like these led to a saying in </w:t>
+      </w:r>
+      <w:r>
+        <w:t xml:space="preserve">ML: “It's </w:t>
+      </w:r>
+      <w:r>
+        <w:t xml:space="preserve">not who has the best algorithm that wins, it's who has the </w:t>
+      </w:r>
+      <w:r>
+        <w:t>most data”</w:t>
+      </w:r>
+    </w:p>
+    <w:p>
+      <w:pPr>
+        <w:pStyle w:val="ListBullet"/>
+        <w:numPr>
+          <w:ilvl w:val="0"/>
+          <w:numId w:val="0"/>
+        </w:numPr>
+        <w:ind w:left="360"/>
+      </w:pPr>
+    </w:p>
+    <w:p>
+      <w:pPr>
+        <w:pStyle w:val="ListBullet"/>
+      </w:pPr>
+      <w:r>
+        <w:t xml:space="preserve">When </w:t>
+      </w:r>
+      <w:r>
+        <w:t xml:space="preserve">is this true </w:t>
+      </w:r>
+      <w:r>
+        <w:t>+</w:t>
+      </w:r>
+      <w:r>
+        <w:t xml:space="preserve"> when is this not true? </w:t>
+      </w:r>
+    </w:p>
+    <w:p>
+      <w:pPr>
+        <w:pStyle w:val="ListBullet"/>
+      </w:pPr>
+      <w:r>
+        <w:t>B</w:t>
+      </w:r>
+      <w:r>
+        <w:t xml:space="preserve">/c </w:t>
+      </w:r>
+      <w:r>
+        <w:t xml:space="preserve">w/ </w:t>
+      </w:r>
+      <w:r>
+        <w:t>a learning a</w:t>
+      </w:r>
+      <w:r>
+        <w:t xml:space="preserve">lgorithm for which this is true, </w:t>
+      </w:r>
+      <w:r>
+        <w:t xml:space="preserve">then getting a lot of data is often </w:t>
+      </w:r>
+      <w:r>
+        <w:t xml:space="preserve">the best way to </w:t>
+      </w:r>
+      <w:r>
+        <w:t xml:space="preserve">ensure we have an algorithm </w:t>
+      </w:r>
+      <w:r>
+        <w:t>w/</w:t>
+      </w:r>
+      <w:r>
+        <w:t xml:space="preserve"> very high performance</w:t>
+      </w:r>
+    </w:p>
+    <w:p>
+      <w:pPr>
+        <w:pStyle w:val="ListBullet"/>
+      </w:pPr>
+      <w:r>
+        <w:t xml:space="preserve">Let's try to lay out a set of assumptions under which having a massive training will be able to help. </w:t>
+      </w:r>
+    </w:p>
+    <w:p>
+      <w:pPr>
+        <w:pStyle w:val="ListBullet"/>
+        <w:tabs>
+          <w:tab w:val="clear" w:pos="360"/>
+          <w:tab w:val="num" w:pos="720"/>
+        </w:tabs>
+        <w:ind w:left="720"/>
+        <w:rPr>
+          <w:u w:val="single"/>
+        </w:rPr>
+      </w:pPr>
+      <w:r>
+        <w:rPr>
+          <w:u w:val="single"/>
+        </w:rPr>
+        <w:t xml:space="preserve">Assume </w:t>
+      </w:r>
+      <w:r>
+        <w:rPr>
+          <w:u w:val="single"/>
+        </w:rPr>
+        <w:t>the features x</w:t>
+      </w:r>
+      <w:r>
+        <w:rPr>
+          <w:u w:val="single"/>
+        </w:rPr>
+        <w:t>1-x(n)</w:t>
+      </w:r>
+      <w:r>
+        <w:rPr>
+          <w:u w:val="single"/>
+        </w:rPr>
+        <w:t xml:space="preserve"> have sufficient </w:t>
+      </w:r>
+      <w:r>
+        <w:rPr>
+          <w:u w:val="single"/>
+        </w:rPr>
+        <w:t xml:space="preserve">info </w:t>
+      </w:r>
+      <w:r>
+        <w:rPr>
+          <w:u w:val="single"/>
+        </w:rPr>
+        <w:t>w/</w:t>
+      </w:r>
+      <w:r>
+        <w:rPr>
+          <w:u w:val="single"/>
+        </w:rPr>
+        <w:t xml:space="preserve"> which we can use to predict y accurately. </w:t>
+      </w:r>
+    </w:p>
+    <w:p>
+      <w:pPr>
+        <w:pStyle w:val="ListBullet"/>
+        <w:tabs>
+          <w:tab w:val="clear" w:pos="360"/>
+          <w:tab w:val="num" w:pos="1080"/>
+        </w:tabs>
+        <w:ind w:left="1080"/>
+      </w:pPr>
+      <w:r>
+        <w:t xml:space="preserve">For example, if we take the confusable words </w:t>
+      </w:r>
+      <w:r>
+        <w:t xml:space="preserve">+ </w:t>
+      </w:r>
+      <w:r>
+        <w:t xml:space="preserve">say that its features X </w:t>
+      </w:r>
+      <w:r>
+        <w:t xml:space="preserve">capture the surrounding words around the blank that we're trying to fill in. </w:t>
+      </w:r>
+    </w:p>
+    <w:p>
+      <w:pPr>
+        <w:pStyle w:val="ListBullet"/>
+        <w:tabs>
+          <w:tab w:val="clear" w:pos="360"/>
+          <w:tab w:val="num" w:pos="1440"/>
+        </w:tabs>
+        <w:ind w:left="1440"/>
+      </w:pPr>
+      <w:r>
+        <w:t xml:space="preserve">Here, </w:t>
+      </w:r>
+      <w:r>
+        <w:t xml:space="preserve">that is pretty much </w:t>
+      </w:r>
+      <w:r>
+        <w:t xml:space="preserve">the info </w:t>
+      </w:r>
+      <w:r>
+        <w:t xml:space="preserve">information </w:t>
+      </w:r>
+      <w:r>
+        <w:t xml:space="preserve">that tells us </w:t>
+      </w:r>
+      <w:r>
+        <w:t xml:space="preserve">the word </w:t>
+      </w:r>
+      <w:r>
+        <w:t xml:space="preserve">we want in the middle is TWO, </w:t>
+      </w:r>
+      <w:r>
+        <w:t xml:space="preserve">not TO </w:t>
+      </w:r>
+      <w:r>
+        <w:t xml:space="preserve">nor </w:t>
+      </w:r>
+      <w:r>
+        <w:t xml:space="preserve">TOO. </w:t>
+      </w:r>
+    </w:p>
+    <w:p>
+      <w:pPr>
+        <w:pStyle w:val="ListBullet"/>
+        <w:tabs>
+          <w:tab w:val="clear" w:pos="360"/>
+          <w:tab w:val="num" w:pos="1440"/>
+        </w:tabs>
+        <w:ind w:left="1440"/>
+      </w:pPr>
+      <w:r>
+        <w:t xml:space="preserve">These </w:t>
+      </w:r>
+      <w:r>
+        <w:t xml:space="preserve">features </w:t>
+      </w:r>
+      <w:r>
+        <w:t xml:space="preserve">give us </w:t>
+      </w:r>
+      <w:r>
+        <w:t xml:space="preserve">enough </w:t>
+      </w:r>
+      <w:r>
+        <w:t xml:space="preserve">info </w:t>
+      </w:r>
+      <w:r>
+        <w:t xml:space="preserve">to unambiguously decide what the label y </w:t>
+      </w:r>
+      <w:r>
+        <w:t>is</w:t>
+      </w:r>
+      <w:r>
+        <w:t xml:space="preserve"> </w:t>
+      </w:r>
+    </w:p>
+    <w:p>
+      <w:pPr>
+        <w:pStyle w:val="ListBullet"/>
+        <w:tabs>
+          <w:tab w:val="clear" w:pos="360"/>
+          <w:tab w:val="num" w:pos="1080"/>
+        </w:tabs>
+        <w:ind w:left="1080"/>
+      </w:pPr>
+      <w:r>
+        <w:t xml:space="preserve">Counter </w:t>
+      </w:r>
+      <w:r>
+        <w:t xml:space="preserve">example: Predicting </w:t>
+      </w:r>
+      <w:r>
+        <w:t xml:space="preserve">price of a house </w:t>
+      </w:r>
+      <w:r>
+        <w:t xml:space="preserve">only </w:t>
+      </w:r>
+      <w:r>
+        <w:t xml:space="preserve">from size </w:t>
+      </w:r>
+    </w:p>
+    <w:p>
+      <w:pPr>
+        <w:pStyle w:val="ListBullet"/>
+        <w:tabs>
+          <w:tab w:val="clear" w:pos="360"/>
+          <w:tab w:val="num" w:pos="1440"/>
+        </w:tabs>
+        <w:ind w:left="1440"/>
+      </w:pPr>
+      <w:r>
+        <w:t xml:space="preserve">There's </w:t>
+      </w:r>
+      <w:r>
+        <w:t xml:space="preserve">so many other factors that affect price of a house other than just size </w:t>
+      </w:r>
+    </w:p>
+    <w:p>
+      <w:pPr>
+        <w:pStyle w:val="ListBullet"/>
+        <w:tabs>
+          <w:tab w:val="clear" w:pos="360"/>
+          <w:tab w:val="num" w:pos="1440"/>
+        </w:tabs>
+        <w:ind w:left="1440"/>
+      </w:pPr>
+      <w:r>
+        <w:t xml:space="preserve">If </w:t>
+      </w:r>
+      <w:r>
+        <w:t xml:space="preserve">all you know is size, it's actually very difficult to predict price accurately. </w:t>
+      </w:r>
+    </w:p>
+    <w:p>
+      <w:pPr>
+        <w:pStyle w:val="ListBullet"/>
+        <w:tabs>
+          <w:tab w:val="clear" w:pos="360"/>
+          <w:tab w:val="num" w:pos="720"/>
+        </w:tabs>
+        <w:ind w:left="720"/>
+      </w:pPr>
+      <w:r>
+        <w:t xml:space="preserve">Can test </w:t>
+      </w:r>
+      <w:r>
+        <w:sym w:font="Wingdings" w:char="F0E0"/>
+      </w:r>
+      <w:r>
+        <w:t xml:space="preserve"> Ask yourself: Given the input features X</w:t>
+      </w:r>
+      <w:r>
+        <w:t xml:space="preserve">, </w:t>
+      </w:r>
+      <w:r>
+        <w:t>i</w:t>
+      </w:r>
+      <w:r>
+        <w:t xml:space="preserve">f we were to go </w:t>
+      </w:r>
+      <w:r>
+        <w:t xml:space="preserve">to human expert in this domain, can </w:t>
+      </w:r>
+      <w:r>
+        <w:t xml:space="preserve">a </w:t>
+      </w:r>
+      <w:r>
+        <w:t xml:space="preserve">they </w:t>
+      </w:r>
+      <w:r>
+        <w:t xml:space="preserve">confidently predict the value of y. </w:t>
+      </w:r>
+    </w:p>
+    <w:p>
+      <w:pPr>
+        <w:pStyle w:val="ListBullet"/>
+        <w:tabs>
+          <w:tab w:val="clear" w:pos="360"/>
+          <w:tab w:val="num" w:pos="1080"/>
+        </w:tabs>
+        <w:ind w:left="1080"/>
+      </w:pPr>
+      <w:r>
+        <w:t xml:space="preserve">For this first example if we go to, you know an expert human English speaker, </w:t>
+      </w:r>
+      <w:r>
+        <w:t>they’d</w:t>
+      </w:r>
+      <w:r>
+        <w:t xml:space="preserve"> be able to predict what word should go in here, </w:t>
+      </w:r>
+    </w:p>
+    <w:p>
+      <w:pPr>
+        <w:pStyle w:val="ListBullet"/>
+        <w:tabs>
+          <w:tab w:val="clear" w:pos="360"/>
+          <w:tab w:val="num" w:pos="1080"/>
+        </w:tabs>
+        <w:ind w:left="1080"/>
+      </w:pPr>
+      <w:r>
+        <w:t xml:space="preserve">This </w:t>
+      </w:r>
+      <w:r>
+        <w:t xml:space="preserve">gives me confidence that X allows us to predict Y </w:t>
+      </w:r>
+      <w:r>
+        <w:t>accurately</w:t>
+      </w:r>
+    </w:p>
+    <w:p>
+      <w:pPr>
+        <w:pStyle w:val="ListBullet"/>
+        <w:tabs>
+          <w:tab w:val="clear" w:pos="360"/>
+          <w:tab w:val="num" w:pos="1080"/>
+        </w:tabs>
+        <w:ind w:left="1080"/>
+      </w:pPr>
+      <w:r>
+        <w:t xml:space="preserve">In contrast if we go to a </w:t>
+      </w:r>
+      <w:r>
+        <w:t xml:space="preserve">human </w:t>
+      </w:r>
+      <w:r>
+        <w:t xml:space="preserve">expert in </w:t>
+      </w:r>
+      <w:r>
+        <w:t>housing prices, l</w:t>
+      </w:r>
+      <w:r>
+        <w:t xml:space="preserve">ike an expert realtor, </w:t>
+      </w:r>
+      <w:r>
+        <w:t xml:space="preserve">+ </w:t>
+      </w:r>
+      <w:r>
+        <w:t xml:space="preserve">just tell them the size of a house </w:t>
+      </w:r>
+      <w:r>
+        <w:t>+</w:t>
+      </w:r>
+      <w:r>
+        <w:t xml:space="preserve"> </w:t>
+      </w:r>
+      <w:r>
+        <w:t xml:space="preserve">they </w:t>
+      </w:r>
+      <w:r>
+        <w:t xml:space="preserve">wouldn't be able to tell me </w:t>
+      </w:r>
+      <w:r>
+        <w:t>the price</w:t>
+      </w:r>
+    </w:p>
+    <w:p>
+      <w:pPr>
+        <w:pStyle w:val="ListBullet"/>
+        <w:tabs>
+          <w:tab w:val="clear" w:pos="360"/>
+          <w:tab w:val="num" w:pos="1080"/>
+        </w:tabs>
+        <w:ind w:left="1080"/>
+      </w:pPr>
+      <w:r>
+        <w:t xml:space="preserve">For </w:t>
+      </w:r>
+      <w:r>
+        <w:t xml:space="preserve">the housing price example, </w:t>
+      </w:r>
+      <w:r>
+        <w:t xml:space="preserve">knowing only size doesn't give enough </w:t>
+      </w:r>
+      <w:r>
+        <w:t xml:space="preserve">info </w:t>
+      </w:r>
+      <w:r>
+        <w:t xml:space="preserve">to predict price </w:t>
+      </w:r>
+    </w:p>
+    <w:p>
+      <w:pPr>
+        <w:pStyle w:val="ListBullet"/>
+        <w:tabs>
+          <w:tab w:val="clear" w:pos="360"/>
+          <w:tab w:val="num" w:pos="720"/>
+        </w:tabs>
+        <w:ind w:left="720"/>
+        <w:rPr>
+          <w:u w:val="single"/>
+        </w:rPr>
+      </w:pPr>
+      <w:r>
+        <w:rPr>
+          <w:u w:val="single"/>
+        </w:rPr>
+        <w:t>Large Data Rationale</w:t>
+      </w:r>
+    </w:p>
+    <w:p>
+      <w:pPr>
+        <w:pStyle w:val="ListBullet"/>
+        <w:tabs>
+          <w:tab w:val="clear" w:pos="360"/>
+          <w:tab w:val="num" w:pos="1080"/>
+        </w:tabs>
+        <w:ind w:left="1080"/>
+      </w:pPr>
+      <w:r>
+        <w:t xml:space="preserve">Suppose </w:t>
+      </w:r>
+      <w:r>
+        <w:t xml:space="preserve">the assumption that </w:t>
+      </w:r>
+      <w:r>
+        <w:t xml:space="preserve">the features </w:t>
+      </w:r>
+      <w:r>
+        <w:t xml:space="preserve">X </w:t>
+      </w:r>
+      <w:r>
+        <w:t xml:space="preserve">have enough </w:t>
+      </w:r>
+      <w:r>
+        <w:t>info to predict the value of Y holds</w:t>
+      </w:r>
+    </w:p>
+    <w:p>
+      <w:pPr>
+        <w:pStyle w:val="ListBullet"/>
+        <w:tabs>
+          <w:tab w:val="clear" w:pos="360"/>
+          <w:tab w:val="num" w:pos="1080"/>
+        </w:tabs>
+        <w:ind w:left="1080"/>
+      </w:pPr>
+      <w:r>
+        <w:t xml:space="preserve">Now </w:t>
+      </w:r>
+      <w:r>
+        <w:t xml:space="preserve">suppose we use a learning algorithm </w:t>
+      </w:r>
+      <w:r>
+        <w:t>w/</w:t>
+      </w:r>
+      <w:r>
+        <w:t xml:space="preserve"> a large number of parameters</w:t>
+      </w:r>
+      <w:r>
+        <w:t>/</w:t>
+      </w:r>
+      <w:r>
+        <w:t>features</w:t>
+      </w:r>
+      <w:r>
+        <w:t xml:space="preserve">, </w:t>
+      </w:r>
+      <w:r>
+        <w:t>o</w:t>
+      </w:r>
+      <w:r>
+        <w:t>r</w:t>
+      </w:r>
+      <w:r>
+        <w:t xml:space="preserve"> a NN</w:t>
+      </w:r>
+      <w:r>
+        <w:t xml:space="preserve"> </w:t>
+      </w:r>
+      <w:r>
+        <w:t>w/</w:t>
+      </w:r>
+      <w:r>
+        <w:t xml:space="preserve"> many hidden units</w:t>
+      </w:r>
+    </w:p>
+    <w:p>
+      <w:pPr>
+        <w:pStyle w:val="ListBullet"/>
+        <w:tabs>
+          <w:tab w:val="clear" w:pos="360"/>
+          <w:tab w:val="num" w:pos="1080"/>
+        </w:tabs>
+        <w:ind w:left="1080"/>
+      </w:pPr>
+      <w:r>
+        <w:t xml:space="preserve">These </w:t>
+      </w:r>
+      <w:r>
+        <w:t xml:space="preserve">powerful learning algorithms </w:t>
+      </w:r>
+      <w:r>
+        <w:t>w/</w:t>
+      </w:r>
+      <w:r>
+        <w:t xml:space="preserve"> a lot of parameters </w:t>
+      </w:r>
+      <w:r>
+        <w:t>can fit very complex functions</w:t>
+      </w:r>
+    </w:p>
+    <w:p>
+      <w:pPr>
+        <w:pStyle w:val="ListBullet"/>
+        <w:tabs>
+          <w:tab w:val="clear" w:pos="360"/>
+          <w:tab w:val="num" w:pos="1440"/>
+        </w:tabs>
+        <w:ind w:left="1440"/>
+      </w:pPr>
+      <w:r>
+        <w:t xml:space="preserve">Think </w:t>
+      </w:r>
+      <w:r>
+        <w:t xml:space="preserve">of these as low-bias algorithms </w:t>
+      </w:r>
+      <w:r>
+        <w:t>b/c</w:t>
+      </w:r>
+      <w:r>
+        <w:t xml:space="preserve"> we can fit very complex functions </w:t>
+      </w:r>
+    </w:p>
+    <w:p>
+      <w:pPr>
+        <w:pStyle w:val="ListBullet"/>
+        <w:tabs>
+          <w:tab w:val="clear" w:pos="360"/>
+          <w:tab w:val="num" w:pos="1080"/>
+        </w:tabs>
+        <w:ind w:left="1080"/>
+      </w:pPr>
+      <w:r>
+        <w:t xml:space="preserve">Chances are, if we run these algorithms on data sets, </w:t>
+      </w:r>
+      <w:r>
+        <w:t xml:space="preserve">they’ll </w:t>
+      </w:r>
+      <w:r>
+        <w:t xml:space="preserve">will be able to fit training well, </w:t>
+      </w:r>
+      <w:r>
+        <w:t>+</w:t>
+      </w:r>
+      <w:r>
+        <w:t xml:space="preserve"> so hopefully training error will be</w:t>
+      </w:r>
+      <w:r>
+        <w:t xml:space="preserve"> small</w:t>
+      </w:r>
+      <w:r>
+        <w:t xml:space="preserve">. </w:t>
+      </w:r>
+    </w:p>
+    <w:p>
+      <w:pPr>
+        <w:pStyle w:val="ListBullet"/>
+        <w:tabs>
+          <w:tab w:val="clear" w:pos="360"/>
+          <w:tab w:val="num" w:pos="1080"/>
+        </w:tabs>
+        <w:ind w:left="1080"/>
+      </w:pPr>
+      <w:r>
+        <w:t xml:space="preserve">If </w:t>
+      </w:r>
+      <w:r>
+        <w:t xml:space="preserve">we use a </w:t>
+      </w:r>
+      <w:r>
+        <w:t xml:space="preserve">massive training set, then hopefully, </w:t>
+      </w:r>
+      <w:r>
+        <w:t xml:space="preserve">even </w:t>
+      </w:r>
+      <w:r>
+        <w:t xml:space="preserve">w/ </w:t>
+      </w:r>
+      <w:r>
+        <w:t xml:space="preserve">a lot of parameters, the </w:t>
+      </w:r>
+      <w:r>
+        <w:t xml:space="preserve">training set is even larger than the number of </w:t>
+      </w:r>
+      <w:r>
+        <w:t xml:space="preserve">parameters + </w:t>
+      </w:r>
+      <w:r>
+        <w:t xml:space="preserve">then these </w:t>
+      </w:r>
+      <w:r>
+        <w:t xml:space="preserve">algorithms </w:t>
+      </w:r>
+      <w:r>
+        <w:t xml:space="preserve">will </w:t>
+      </w:r>
+      <w:r>
+        <w:t>be unlikely to overfit the training data</w:t>
+      </w:r>
+    </w:p>
+    <w:p>
+      <w:pPr>
+        <w:pStyle w:val="ListBullet"/>
+        <w:tabs>
+          <w:tab w:val="clear" w:pos="360"/>
+          <w:tab w:val="num" w:pos="1080"/>
+        </w:tabs>
+        <w:ind w:left="1080"/>
+      </w:pPr>
+      <w:r>
+        <w:t>T</w:t>
+      </w:r>
+      <w:r>
+        <w:t xml:space="preserve">he training error will hopefully be close to test error. </w:t>
+      </w:r>
+    </w:p>
+    <w:p>
+      <w:pPr>
+        <w:pStyle w:val="ListBullet"/>
+        <w:tabs>
+          <w:tab w:val="clear" w:pos="360"/>
+          <w:tab w:val="num" w:pos="1080"/>
+        </w:tabs>
+        <w:ind w:left="1080"/>
+      </w:pPr>
+      <w:r>
+        <w:t xml:space="preserve">Finally putting these </w:t>
+      </w:r>
+      <w:r>
+        <w:t xml:space="preserve">2 together (training error is </w:t>
+      </w:r>
+      <w:r>
+        <w:t xml:space="preserve">small </w:t>
+      </w:r>
+      <w:r>
+        <w:t>+</w:t>
+      </w:r>
+      <w:r>
+        <w:t xml:space="preserve"> test error is close to </w:t>
+      </w:r>
+      <w:r>
+        <w:t xml:space="preserve">training error), implies </w:t>
+      </w:r>
+      <w:r>
+        <w:t xml:space="preserve">that the test error </w:t>
+      </w:r>
+    </w:p>
+    <w:p>
+      <w:pPr>
+        <w:pStyle w:val="ListBullet"/>
+        <w:tabs>
+          <w:tab w:val="clear" w:pos="360"/>
+          <w:tab w:val="num" w:pos="1080"/>
+        </w:tabs>
+        <w:ind w:left="1080"/>
+      </w:pPr>
+      <w:r>
+        <w:lastRenderedPageBreak/>
+        <w:t>Another way to think about this is that in order to have a high</w:t>
+      </w:r>
+      <w:r>
+        <w:t>-</w:t>
+      </w:r>
+      <w:r>
+        <w:t xml:space="preserve">performance learning algorithm, </w:t>
+      </w:r>
+      <w:r>
+        <w:t xml:space="preserve">we want it not to have high bias </w:t>
+      </w:r>
+      <w:r>
+        <w:t xml:space="preserve">nor </w:t>
+      </w:r>
+      <w:r>
+        <w:t xml:space="preserve">high variance. </w:t>
+      </w:r>
+    </w:p>
+    <w:p>
+      <w:pPr>
+        <w:pStyle w:val="ListBullet"/>
+        <w:tabs>
+          <w:tab w:val="clear" w:pos="360"/>
+          <w:tab w:val="num" w:pos="1080"/>
+        </w:tabs>
+        <w:ind w:left="1080"/>
+      </w:pPr>
+      <w:r>
+        <w:t xml:space="preserve">So, </w:t>
+      </w:r>
+      <w:r>
+        <w:t>the bias pr</w:t>
+      </w:r>
+      <w:r>
+        <w:t xml:space="preserve">oblem we </w:t>
+      </w:r>
+      <w:r>
+        <w:t xml:space="preserve">address </w:t>
+      </w:r>
+      <w:r>
+        <w:t>w/</w:t>
+      </w:r>
+      <w:r>
+        <w:t xml:space="preserve"> </w:t>
+      </w:r>
+      <w:r>
+        <w:t xml:space="preserve">a learning algorithm </w:t>
+      </w:r>
+      <w:r>
+        <w:t>w/</w:t>
+      </w:r>
+      <w:r>
+        <w:t xml:space="preserve"> many parameters </w:t>
+      </w:r>
+    </w:p>
+    <w:p>
+      <w:pPr>
+        <w:pStyle w:val="ListBullet"/>
+        <w:tabs>
+          <w:tab w:val="clear" w:pos="360"/>
+          <w:tab w:val="num" w:pos="1080"/>
+        </w:tabs>
+        <w:ind w:left="1080"/>
+      </w:pPr>
+      <w:r>
+        <w:t xml:space="preserve">And </w:t>
+      </w:r>
+      <w:r>
+        <w:t>using a very large training set</w:t>
+      </w:r>
+      <w:r>
+        <w:t xml:space="preserve"> </w:t>
+      </w:r>
+      <w:r>
+        <w:t xml:space="preserve">ensures we don't have a variance problem </w:t>
+      </w:r>
+    </w:p>
+    <w:p>
+      <w:pPr>
+        <w:pStyle w:val="ListBullet"/>
+        <w:tabs>
+          <w:tab w:val="clear" w:pos="360"/>
+          <w:tab w:val="num" w:pos="1080"/>
+        </w:tabs>
+        <w:ind w:left="1080"/>
+      </w:pPr>
+      <w:r>
+        <w:t xml:space="preserve">This </w:t>
+      </w:r>
+      <w:r>
+        <w:t>allows</w:t>
+      </w:r>
+      <w:r>
+        <w:t xml:space="preserve"> us to do well on the test set.</w:t>
+      </w:r>
+    </w:p>
+    <w:p>
+      <w:pPr>
+        <w:pStyle w:val="ListBullet"/>
+      </w:pPr>
+      <w:r>
+        <w:t xml:space="preserve">Fundamentally, </w:t>
+      </w:r>
+      <w:r>
+        <w:t xml:space="preserve">it's </w:t>
+      </w:r>
+      <w:r>
+        <w:t>key ingredients</w:t>
+      </w:r>
+      <w:r>
+        <w:t>:</w:t>
+      </w:r>
+    </w:p>
+    <w:p>
+      <w:pPr>
+        <w:pStyle w:val="ListBullet"/>
+        <w:tabs>
+          <w:tab w:val="clear" w:pos="360"/>
+          <w:tab w:val="num" w:pos="720"/>
+        </w:tabs>
+        <w:ind w:left="720"/>
+        <w:rPr>
+          <w:b/>
+        </w:rPr>
+      </w:pPr>
+      <w:r>
+        <w:rPr>
+          <w:b/>
+        </w:rPr>
+        <w:t xml:space="preserve">Assuming </w:t>
+      </w:r>
+      <w:r>
+        <w:rPr>
+          <w:b/>
+        </w:rPr>
+        <w:t xml:space="preserve">the features have enough </w:t>
+      </w:r>
+      <w:r>
+        <w:rPr>
+          <w:b/>
+        </w:rPr>
+        <w:t>info</w:t>
+      </w:r>
+    </w:p>
+    <w:p>
+      <w:pPr>
+        <w:pStyle w:val="ListBullet"/>
+        <w:tabs>
+          <w:tab w:val="clear" w:pos="360"/>
+          <w:tab w:val="num" w:pos="720"/>
+        </w:tabs>
+        <w:ind w:left="720"/>
+        <w:rPr>
+          <w:b/>
+        </w:rPr>
+      </w:pPr>
+      <w:r>
+        <w:rPr>
+          <w:b/>
+        </w:rPr>
+        <w:t xml:space="preserve">We </w:t>
+      </w:r>
+      <w:r>
+        <w:rPr>
+          <w:b/>
+        </w:rPr>
+        <w:t xml:space="preserve">have a rich class of functions </w:t>
+      </w:r>
+      <w:r>
+        <w:rPr>
+          <w:b/>
+        </w:rPr>
+        <w:t xml:space="preserve">that guarantees low bias </w:t>
+      </w:r>
+    </w:p>
+    <w:p>
+      <w:pPr>
+        <w:pStyle w:val="ListBullet"/>
+        <w:tabs>
+          <w:tab w:val="clear" w:pos="360"/>
+          <w:tab w:val="num" w:pos="720"/>
+        </w:tabs>
+        <w:ind w:left="720"/>
+        <w:rPr>
+          <w:b/>
+        </w:rPr>
+      </w:pPr>
+      <w:r>
+        <w:rPr>
+          <w:b/>
+        </w:rPr>
+        <w:t xml:space="preserve">We </w:t>
+      </w:r>
+      <w:r>
+        <w:rPr>
+          <w:b/>
+        </w:rPr>
+        <w:t xml:space="preserve">have </w:t>
+      </w:r>
+      <w:r>
+        <w:rPr>
+          <w:b/>
+        </w:rPr>
+        <w:t xml:space="preserve">a massive training set </w:t>
+      </w:r>
+      <w:r>
+        <w:rPr>
+          <w:b/>
+        </w:rPr>
+        <w:t>to guarantee low</w:t>
+      </w:r>
+      <w:r>
+        <w:rPr>
+          <w:b/>
+        </w:rPr>
+        <w:t xml:space="preserve"> </w:t>
+      </w:r>
+      <w:r>
+        <w:rPr>
+          <w:b/>
+        </w:rPr>
+        <w:t xml:space="preserve">variance. </w:t>
+      </w:r>
+    </w:p>
+    <w:p>
+      <w:pPr>
+        <w:pStyle w:val="ListBullet"/>
+      </w:pPr>
+      <w:r>
+        <w:t>A</w:t>
+      </w:r>
+      <w:r>
+        <w:t xml:space="preserve"> problem </w:t>
+      </w:r>
+      <w:r>
+        <w:t xml:space="preserve">w/ </w:t>
+      </w:r>
+      <w:r>
+        <w:t xml:space="preserve">a lot of data </w:t>
+      </w:r>
+      <w:r>
+        <w:t>+</w:t>
+      </w:r>
+      <w:r>
+        <w:t xml:space="preserve"> </w:t>
+      </w:r>
+      <w:r>
+        <w:t xml:space="preserve">training </w:t>
+      </w:r>
+      <w:r>
+        <w:t xml:space="preserve">a learning algorithm </w:t>
+      </w:r>
+      <w:r>
+        <w:t>w/</w:t>
+      </w:r>
+      <w:r>
+        <w:t xml:space="preserve"> lot of parameters</w:t>
+      </w:r>
+      <w:r>
+        <w:t xml:space="preserve"> </w:t>
+      </w:r>
+      <w:r>
+        <w:t>mig</w:t>
+      </w:r>
+      <w:r>
+        <w:t>ht be a good way to give a high-</w:t>
+      </w:r>
+      <w:bookmarkStart w:id="0" w:name="_GoBack"/>
+      <w:bookmarkEnd w:id="0"/>
+      <w:r>
+        <w:t xml:space="preserve">performance learning algorithm </w:t>
+      </w:r>
+    </w:p>
+    <w:p>
+      <w:pPr>
+        <w:pStyle w:val="ListBullet"/>
+      </w:pPr>
+      <w:r>
+        <w:t xml:space="preserve">The </w:t>
+      </w:r>
+      <w:r>
+        <w:t xml:space="preserve">key test </w:t>
+      </w:r>
+      <w:r>
+        <w:t xml:space="preserve">is “can a human expert look at the features X </w:t>
+      </w:r>
+      <w:r>
+        <w:t>+</w:t>
+      </w:r>
+      <w:r>
+        <w:t xml:space="preserve"> co</w:t>
+      </w:r>
+      <w:r>
+        <w:t>nfidently predict the value of Y”</w:t>
+      </w:r>
+      <w:r>
+        <w:t xml:space="preserve">. </w:t>
+      </w:r>
+    </w:p>
+    <w:p>
+      <w:pPr>
+        <w:pStyle w:val="ListBullet"/>
+      </w:pPr>
+      <w:r>
+        <w:t xml:space="preserve">This is </w:t>
+      </w:r>
+      <w:r>
+        <w:t xml:space="preserve">a certification that Y </w:t>
+      </w:r>
+      <w:r>
+        <w:t>can be predicted</w:t>
+      </w:r>
+      <w:r>
+        <w:t xml:space="preserve"> accurately from the features X </w:t>
+      </w:r>
+    </w:p>
+    <w:p>
+      <w:pPr>
+        <w:pStyle w:val="ListBullet"/>
+      </w:pPr>
+      <w:r>
+        <w:t xml:space="preserve">Also, ask if you </w:t>
+      </w:r>
+      <w:r>
+        <w:rPr>
+          <w:i/>
+        </w:rPr>
+        <w:t>actually</w:t>
+      </w:r>
+      <w:r>
+        <w:t xml:space="preserve"> get a large training set, </w:t>
+      </w:r>
+      <w:r>
+        <w:t>+</w:t>
+      </w:r>
+      <w:r>
+        <w:t xml:space="preserve"> train the learning algorithm </w:t>
+      </w:r>
+      <w:r>
+        <w:t>w/</w:t>
+      </w:r>
+      <w:r>
+        <w:t xml:space="preserve"> </w:t>
+      </w:r>
+      <w:r>
+        <w:rPr>
+          <w:i/>
+        </w:rPr>
+        <w:t>a lot</w:t>
+      </w:r>
+      <w:r>
+        <w:t xml:space="preserve"> of parameters in the training set </w:t>
+      </w:r>
+    </w:p>
+    <w:p>
+      <w:pPr>
+        <w:pStyle w:val="ListBullet"/>
+      </w:pPr>
+      <w:r>
+        <w:t>If you can</w:t>
+      </w:r>
+      <w:r>
+        <w:t xml:space="preserve"> do both then that's more often give you a very kind performance learning algorithm.</w:t>
       </w:r>
     </w:p>
     <w:p>
@@ -109,7 +1775,7 @@
 </file>
 
 <file path=word/endnotes.xml><?xml version="1.0" encoding="utf-8"?>
-<w:endnotes xmlns:wpc="http://schemas.microsoft.com/office/word/2010/wordprocessingCanvas" xmlns:mc="http://schemas.openxmlformats.org/markup-compatibility/2006" xmlns:o="urn:schemas-microsoft-com:office:office" xmlns:r="http://schemas.openxmlformats.org/officeDocument/2006/relationships" xmlns:m="http://schemas.openxmlformats.org/officeDocument/2006/math" xmlns:v="urn:schemas-microsoft-com:vml" xmlns:wp14="http://schemas.microsoft.com/office/word/2010/wordprocessingDrawing" xmlns:wp="http://schemas.openxmlformats.org/drawingml/2006/wordprocessingDrawing" xmlns:w10="urn:schemas-microsoft-com:office:word" xmlns:w="http://schemas.openxmlformats.org/wordprocessingml/2006/main" xmlns:w14="http://schemas.microsoft.com/office/word/2010/wordml" xmlns:w15="http://schemas.microsoft.com/office/word/2012/wordml" xmlns:wpg="http://schemas.microsoft.com/office/word/2010/wordprocessingGroup" xmlns:wpi="http://schemas.microsoft.com/office/word/2010/wordprocessingInk" xmlns:wne="http://schemas.microsoft.com/office/word/2006/wordml" xmlns:wps="http://schemas.microsoft.com/office/word/2010/wordprocessingShape" mc:Ignorable="w14 w15 wp14">
+<w:endnotes xmlns:wpc="http://schemas.microsoft.com/office/word/2010/wordprocessingCanvas" xmlns:cx="http://schemas.microsoft.com/office/drawing/2014/chartex" xmlns:cx1="http://schemas.microsoft.com/office/drawing/2015/9/8/chartex" xmlns:cx2="http://schemas.microsoft.com/office/drawing/2015/10/21/chartex" xmlns:cx3="http://schemas.microsoft.com/office/drawing/2016/5/9/chartex" xmlns:cx4="http://schemas.microsoft.com/office/drawing/2016/5/10/chartex" xmlns:cx5="http://schemas.microsoft.com/office/drawing/2016/5/11/chartex" xmlns:cx6="http://schemas.microsoft.com/office/drawing/2016/5/12/chartex" xmlns:cx7="http://schemas.microsoft.com/office/drawing/2016/5/13/chartex" xmlns:cx8="http://schemas.microsoft.com/office/drawing/2016/5/14/chartex" xmlns:mc="http://schemas.openxmlformats.org/markup-compatibility/2006" xmlns:aink="http://schemas.microsoft.com/office/drawing/2016/ink" xmlns:am3d="http://schemas.microsoft.com/office/drawing/2017/model3d" xmlns:o="urn:schemas-microsoft-com:office:office" xmlns:r="http://schemas.openxmlformats.org/officeDocument/2006/relationships" xmlns:m="http://schemas.openxmlformats.org/officeDocument/2006/math" xmlns:v="urn:schemas-microsoft-com:vml" xmlns:wp14="http://schemas.microsoft.com/office/word/2010/wordprocessingDrawing" xmlns:wp="http://schemas.openxmlformats.org/drawingml/2006/wordprocessingDrawing" xmlns:w10="urn:schemas-microsoft-com:office:word" xmlns:w="http://schemas.openxmlformats.org/wordprocessingml/2006/main" xmlns:w14="http://schemas.microsoft.com/office/word/2010/wordml" xmlns:w15="http://schemas.microsoft.com/office/word/2012/wordml" xmlns:w16cid="http://schemas.microsoft.com/office/word/2016/wordml/cid" xmlns:w16se="http://schemas.microsoft.com/office/word/2015/wordml/symex" xmlns:wpg="http://schemas.microsoft.com/office/word/2010/wordprocessingGroup" xmlns:wpi="http://schemas.microsoft.com/office/word/2010/wordprocessingInk" xmlns:wne="http://schemas.microsoft.com/office/word/2006/wordml" xmlns:wps="http://schemas.microsoft.com/office/word/2010/wordprocessingShape" mc:Ignorable="w14 w15 w16se w16cid wp14">
   <w:endnote w:type="separator" w:id="-1">
     <w:p>
       <w:pPr>
@@ -134,7 +1800,7 @@
 </file>
 
 <file path=word/footnotes.xml><?xml version="1.0" encoding="utf-8"?>
-<w:footnotes xmlns:wpc="http://schemas.microsoft.com/office/word/2010/wordprocessingCanvas" xmlns:mc="http://schemas.openxmlformats.org/markup-compatibility/2006" xmlns:o="urn:schemas-microsoft-com:office:office" xmlns:r="http://schemas.openxmlformats.org/officeDocument/2006/relationships" xmlns:m="http://schemas.openxmlformats.org/officeDocument/2006/math" xmlns:v="urn:schemas-microsoft-com:vml" xmlns:wp14="http://schemas.microsoft.com/office/word/2010/wordprocessingDrawing" xmlns:wp="http://schemas.openxmlformats.org/drawingml/2006/wordprocessingDrawing" xmlns:w10="urn:schemas-microsoft-com:office:word" xmlns:w="http://schemas.openxmlformats.org/wordprocessingml/2006/main" xmlns:w14="http://schemas.microsoft.com/office/word/2010/wordml" xmlns:w15="http://schemas.microsoft.com/office/word/2012/wordml" xmlns:wpg="http://schemas.microsoft.com/office/word/2010/wordprocessingGroup" xmlns:wpi="http://schemas.microsoft.com/office/word/2010/wordprocessingInk" xmlns:wne="http://schemas.microsoft.com/office/word/2006/wordml" xmlns:wps="http://schemas.microsoft.com/office/word/2010/wordprocessingShape" mc:Ignorable="w14 w15 wp14">
+<w:footnotes xmlns:wpc="http://schemas.microsoft.com/office/word/2010/wordprocessingCanvas" xmlns:cx="http://schemas.microsoft.com/office/drawing/2014/chartex" xmlns:cx1="http://schemas.microsoft.com/office/drawing/2015/9/8/chartex" xmlns:cx2="http://schemas.microsoft.com/office/drawing/2015/10/21/chartex" xmlns:cx3="http://schemas.microsoft.com/office/drawing/2016/5/9/chartex" xmlns:cx4="http://schemas.microsoft.com/office/drawing/2016/5/10/chartex" xmlns:cx5="http://schemas.microsoft.com/office/drawing/2016/5/11/chartex" xmlns:cx6="http://schemas.microsoft.com/office/drawing/2016/5/12/chartex" xmlns:cx7="http://schemas.microsoft.com/office/drawing/2016/5/13/chartex" xmlns:cx8="http://schemas.microsoft.com/office/drawing/2016/5/14/chartex" xmlns:mc="http://schemas.openxmlformats.org/markup-compatibility/2006" xmlns:aink="http://schemas.microsoft.com/office/drawing/2016/ink" xmlns:am3d="http://schemas.microsoft.com/office/drawing/2017/model3d" xmlns:o="urn:schemas-microsoft-com:office:office" xmlns:r="http://schemas.openxmlformats.org/officeDocument/2006/relationships" xmlns:m="http://schemas.openxmlformats.org/officeDocument/2006/math" xmlns:v="urn:schemas-microsoft-com:vml" xmlns:wp14="http://schemas.microsoft.com/office/word/2010/wordprocessingDrawing" xmlns:wp="http://schemas.openxmlformats.org/drawingml/2006/wordprocessingDrawing" xmlns:w10="urn:schemas-microsoft-com:office:word" xmlns:w="http://schemas.openxmlformats.org/wordprocessingml/2006/main" xmlns:w14="http://schemas.microsoft.com/office/word/2010/wordml" xmlns:w15="http://schemas.microsoft.com/office/word/2012/wordml" xmlns:w16cid="http://schemas.microsoft.com/office/word/2016/wordml/cid" xmlns:w16se="http://schemas.microsoft.com/office/word/2015/wordml/symex" xmlns:wpg="http://schemas.microsoft.com/office/word/2010/wordprocessingGroup" xmlns:wpi="http://schemas.microsoft.com/office/word/2010/wordprocessingInk" xmlns:wne="http://schemas.microsoft.com/office/word/2006/wordml" xmlns:wps="http://schemas.microsoft.com/office/word/2010/wordprocessingShape" mc:Ignorable="w14 w15 w16se w16cid wp14">
   <w:footnote w:type="separator" w:id="-1">
     <w:p>
       <w:pPr>
@@ -159,7 +1825,7 @@
 </file>
 
 <file path=word/numbering.xml><?xml version="1.0" encoding="utf-8"?>
-<w:numbering xmlns:wpc="http://schemas.microsoft.com/office/word/2010/wordprocessingCanvas" xmlns:mc="http://schemas.openxmlformats.org/markup-compatibility/2006" xmlns:o="urn:schemas-microsoft-com:office:office" xmlns:r="http://schemas.openxmlformats.org/officeDocument/2006/relationships" xmlns:m="http://schemas.openxmlformats.org/officeDocument/2006/math" xmlns:v="urn:schemas-microsoft-com:vml" xmlns:wp14="http://schemas.microsoft.com/office/word/2010/wordprocessingDrawing" xmlns:wp="http://schemas.openxmlformats.org/drawingml/2006/wordprocessingDrawing" xmlns:w10="urn:schemas-microsoft-com:office:word" xmlns:w="http://schemas.openxmlformats.org/wordprocessingml/2006/main" xmlns:w14="http://schemas.microsoft.com/office/word/2010/wordml" xmlns:w15="http://schemas.microsoft.com/office/word/2012/wordml" xmlns:wpg="http://schemas.microsoft.com/office/word/2010/wordprocessingGroup" xmlns:wpi="http://schemas.microsoft.com/office/word/2010/wordprocessingInk" xmlns:wne="http://schemas.microsoft.com/office/word/2006/wordml" xmlns:wps="http://schemas.microsoft.com/office/word/2010/wordprocessingShape" mc:Ignorable="w14 w15 wp14">
+<w:numbering xmlns:wpc="http://schemas.microsoft.com/office/word/2010/wordprocessingCanvas" xmlns:cx="http://schemas.microsoft.com/office/drawing/2014/chartex" xmlns:cx1="http://schemas.microsoft.com/office/drawing/2015/9/8/chartex" xmlns:cx2="http://schemas.microsoft.com/office/drawing/2015/10/21/chartex" xmlns:cx3="http://schemas.microsoft.com/office/drawing/2016/5/9/chartex" xmlns:cx4="http://schemas.microsoft.com/office/drawing/2016/5/10/chartex" xmlns:cx5="http://schemas.microsoft.com/office/drawing/2016/5/11/chartex" xmlns:cx6="http://schemas.microsoft.com/office/drawing/2016/5/12/chartex" xmlns:cx7="http://schemas.microsoft.com/office/drawing/2016/5/13/chartex" xmlns:cx8="http://schemas.microsoft.com/office/drawing/2016/5/14/chartex" xmlns:mc="http://schemas.openxmlformats.org/markup-compatibility/2006" xmlns:aink="http://schemas.microsoft.com/office/drawing/2016/ink" xmlns:am3d="http://schemas.microsoft.com/office/drawing/2017/model3d" xmlns:o="urn:schemas-microsoft-com:office:office" xmlns:r="http://schemas.openxmlformats.org/officeDocument/2006/relationships" xmlns:m="http://schemas.openxmlformats.org/officeDocument/2006/math" xmlns:v="urn:schemas-microsoft-com:vml" xmlns:wp14="http://schemas.microsoft.com/office/word/2010/wordprocessingDrawing" xmlns:wp="http://schemas.openxmlformats.org/drawingml/2006/wordprocessingDrawing" xmlns:w10="urn:schemas-microsoft-com:office:word" xmlns:w="http://schemas.openxmlformats.org/wordprocessingml/2006/main" xmlns:w14="http://schemas.microsoft.com/office/word/2010/wordml" xmlns:w15="http://schemas.microsoft.com/office/word/2012/wordml" xmlns:w16cid="http://schemas.microsoft.com/office/word/2016/wordml/cid" xmlns:w16se="http://schemas.microsoft.com/office/word/2015/wordml/symex" xmlns:wpg="http://schemas.microsoft.com/office/word/2010/wordprocessingGroup" xmlns:wpi="http://schemas.microsoft.com/office/word/2010/wordprocessingInk" xmlns:wne="http://schemas.microsoft.com/office/word/2006/wordml" xmlns:wps="http://schemas.microsoft.com/office/word/2010/wordprocessingShape" mc:Ignorable="w14 w15 w16se w16cid wp14">
   <w:abstractNum w:abstractNumId="0" w15:restartNumberingAfterBreak="0">
     <w:nsid w:val="FFFFFF89"/>
     <w:multiLevelType w:val="singleLevel"/>
@@ -194,7 +1860,7 @@
 </file>
 
 <file path=word/styles.xml><?xml version="1.0" encoding="utf-8"?>
-<w:styles xmlns:mc="http://schemas.openxmlformats.org/markup-compatibility/2006" xmlns:r="http://schemas.openxmlformats.org/officeDocument/2006/relationships" xmlns:w="http://schemas.openxmlformats.org/wordprocessingml/2006/main" xmlns:w14="http://schemas.microsoft.com/office/word/2010/wordml" xmlns:w15="http://schemas.microsoft.com/office/word/2012/wordml" mc:Ignorable="w14 w15">
+<w:styles xmlns:mc="http://schemas.openxmlformats.org/markup-compatibility/2006" xmlns:r="http://schemas.openxmlformats.org/officeDocument/2006/relationships" xmlns:w="http://schemas.openxmlformats.org/wordprocessingml/2006/main" xmlns:w14="http://schemas.microsoft.com/office/word/2010/wordml" xmlns:w15="http://schemas.microsoft.com/office/word/2012/wordml" xmlns:w16cid="http://schemas.microsoft.com/office/word/2016/wordml/cid" xmlns:w16se="http://schemas.microsoft.com/office/word/2015/wordml/symex" mc:Ignorable="w14 w15 w16se w16cid">
   <w:docDefaults>
     <w:rPrDefault>
       <w:rPr>
@@ -210,7 +1876,7 @@
       </w:pPr>
     </w:pPrDefault>
   </w:docDefaults>
-  <w:latentStyles w:defLockedState="0" w:defUIPriority="99" w:defSemiHidden="0" w:defUnhideWhenUsed="0" w:defQFormat="0" w:count="371">
+  <w:latentStyles w:defLockedState="0" w:defUIPriority="99" w:defSemiHidden="0" w:defUnhideWhenUsed="0" w:defQFormat="0" w:count="375">
     <w:lsdException w:name="Normal" w:uiPriority="0" w:qFormat="1"/>
     <w:lsdException w:name="heading 1" w:uiPriority="9" w:qFormat="1"/>
     <w:lsdException w:name="heading 2" w:semiHidden="1" w:uiPriority="9" w:unhideWhenUsed="1" w:qFormat="1"/>
@@ -316,7 +1982,6 @@
     <w:lsdException w:name="HTML Sample" w:semiHidden="1" w:unhideWhenUsed="1"/>
     <w:lsdException w:name="HTML Typewriter" w:semiHidden="1" w:unhideWhenUsed="1"/>
     <w:lsdException w:name="HTML Variable" w:semiHidden="1" w:unhideWhenUsed="1"/>
-    <w:lsdException w:name="Normal Table" w:semiHidden="1" w:unhideWhenUsed="1"/>
     <w:lsdException w:name="annotation subject" w:semiHidden="1" w:unhideWhenUsed="1"/>
     <w:lsdException w:name="No List" w:semiHidden="1" w:unhideWhenUsed="1"/>
     <w:lsdException w:name="Outline List 1" w:semiHidden="1" w:unhideWhenUsed="1"/>
@@ -360,10 +2025,8 @@
     <w:lsdException w:name="Table Elegant" w:semiHidden="1" w:unhideWhenUsed="1"/>
     <w:lsdException w:name="Table Professional" w:semiHidden="1" w:unhideWhenUsed="1"/>
     <w:lsdException w:name="Table Subtle 1" w:semiHidden="1" w:unhideWhenUsed="1"/>
-    <w:lsdException w:name="Table Subtle 2" w:semiHidden="1" w:unhideWhenUsed="1"/>
     <w:lsdException w:name="Table Web 1" w:semiHidden="1" w:unhideWhenUsed="1"/>
     <w:lsdException w:name="Table Web 2" w:semiHidden="1" w:unhideWhenUsed="1"/>
-    <w:lsdException w:name="Table Web 3" w:semiHidden="1" w:unhideWhenUsed="1"/>
     <w:lsdException w:name="Balloon Text" w:semiHidden="1" w:unhideWhenUsed="1"/>
     <w:lsdException w:name="Table Grid" w:uiPriority="39"/>
     <w:lsdException w:name="Table Theme" w:semiHidden="1" w:unhideWhenUsed="1"/>
@@ -582,6 +2245,10 @@
     <w:lsdException w:name="List Table 5 Dark Accent 6" w:uiPriority="50"/>
     <w:lsdException w:name="List Table 6 Colorful Accent 6" w:uiPriority="51"/>
     <w:lsdException w:name="List Table 7 Colorful Accent 6" w:uiPriority="52"/>
+    <w:lsdException w:name="Mention" w:semiHidden="1" w:unhideWhenUsed="1"/>
+    <w:lsdException w:name="Smart Hyperlink" w:semiHidden="1" w:unhideWhenUsed="1"/>
+    <w:lsdException w:name="Hashtag" w:semiHidden="1" w:unhideWhenUsed="1"/>
+    <w:lsdException w:name="Unresolved Mention" w:semiHidden="1" w:unhideWhenUsed="1"/>
   </w:latentStyles>
   <w:style w:type="paragraph" w:default="1" w:styleId="Normal">
     <w:name w:val="Normal"/>

</xml_diff>